<commit_message>
- Tour Logs added.
</commit_message>
<xml_diff>
--- a/Documentation.docx
+++ b/Documentation.docx
@@ -1,6 +1,6 @@
 
 <file path=word/document.xml><?xml version="1.0" encoding="utf-8"?>
-<w:document xmlns:wpc="http://schemas.microsoft.com/office/word/2010/wordprocessingCanvas" xmlns:cx="http://schemas.microsoft.com/office/drawing/2014/chartex" xmlns:cx1="http://schemas.microsoft.com/office/drawing/2015/9/8/chartex" xmlns:cx2="http://schemas.microsoft.com/office/drawing/2015/10/21/chartex" xmlns:cx3="http://schemas.microsoft.com/office/drawing/2016/5/9/chartex" xmlns:cx4="http://schemas.microsoft.com/office/drawing/2016/5/10/chartex" xmlns:cx5="http://schemas.microsoft.com/office/drawing/2016/5/11/chartex" xmlns:cx6="http://schemas.microsoft.com/office/drawing/2016/5/12/chartex" xmlns:cx7="http://schemas.microsoft.com/office/drawing/2016/5/13/chartex" xmlns:cx8="http://schemas.microsoft.com/office/drawing/2016/5/14/chartex" xmlns:mc="http://schemas.openxmlformats.org/markup-compatibility/2006" xmlns:aink="http://schemas.microsoft.com/office/drawing/2016/ink" xmlns:am3d="http://schemas.microsoft.com/office/drawing/2017/model3d" xmlns:o="urn:schemas-microsoft-com:office:office" xmlns:oel="http://schemas.microsoft.com/office/2019/extlst" xmlns:r="http://schemas.openxmlformats.org/officeDocument/2006/relationships" xmlns:m="http://schemas.openxmlformats.org/officeDocument/2006/math" xmlns:v="urn:schemas-microsoft-com:vml" xmlns:wp14="http://schemas.microsoft.com/office/word/2010/wordprocessingDrawing" xmlns:wp="http://schemas.openxmlformats.org/drawingml/2006/wordprocessingDrawing" xmlns:w10="urn:schemas-microsoft-com:office:word" xmlns:w="http://schemas.openxmlformats.org/wordprocessingml/2006/main" xmlns:w14="http://schemas.microsoft.com/office/word/2010/wordml" xmlns:w15="http://schemas.microsoft.com/office/word/2012/wordml" xmlns:w16cex="http://schemas.microsoft.com/office/word/2018/wordml/cex" xmlns:w16cid="http://schemas.microsoft.com/office/word/2016/wordml/cid" xmlns:w16="http://schemas.microsoft.com/office/word/2018/wordml" xmlns:w16sdtdh="http://schemas.microsoft.com/office/word/2020/wordml/sdtdatahash" xmlns:w16se="http://schemas.microsoft.com/office/word/2015/wordml/symex" xmlns:wpg="http://schemas.microsoft.com/office/word/2010/wordprocessingGroup" xmlns:wpi="http://schemas.microsoft.com/office/word/2010/wordprocessingInk" xmlns:wne="http://schemas.microsoft.com/office/word/2006/wordml" xmlns:wps="http://schemas.microsoft.com/office/word/2010/wordprocessingShape" mc:Ignorable="w14 w15 w16se w16cid w16 w16cex w16sdtdh wp14">
+<w:document xmlns:wpc="http://schemas.microsoft.com/office/word/2010/wordprocessingCanvas" xmlns:cx="http://schemas.microsoft.com/office/drawing/2014/chartex" xmlns:cx1="http://schemas.microsoft.com/office/drawing/2015/9/8/chartex" xmlns:cx2="http://schemas.microsoft.com/office/drawing/2015/10/21/chartex" xmlns:cx3="http://schemas.microsoft.com/office/drawing/2016/5/9/chartex" xmlns:cx4="http://schemas.microsoft.com/office/drawing/2016/5/10/chartex" xmlns:cx5="http://schemas.microsoft.com/office/drawing/2016/5/11/chartex" xmlns:cx6="http://schemas.microsoft.com/office/drawing/2016/5/12/chartex" xmlns:cx7="http://schemas.microsoft.com/office/drawing/2016/5/13/chartex" xmlns:cx8="http://schemas.microsoft.com/office/drawing/2016/5/14/chartex" xmlns:mc="http://schemas.openxmlformats.org/markup-compatibility/2006" xmlns:aink="http://schemas.microsoft.com/office/drawing/2016/ink" xmlns:am3d="http://schemas.microsoft.com/office/drawing/2017/model3d" xmlns:o="urn:schemas-microsoft-com:office:office" xmlns:oel="http://schemas.microsoft.com/office/2019/extlst" xmlns:r="http://schemas.openxmlformats.org/officeDocument/2006/relationships" xmlns:m="http://schemas.openxmlformats.org/officeDocument/2006/math" xmlns:v="urn:schemas-microsoft-com:vml" xmlns:wp14="http://schemas.microsoft.com/office/word/2010/wordprocessingDrawing" xmlns:wp="http://schemas.openxmlformats.org/drawingml/2006/wordprocessingDrawing" xmlns:w10="urn:schemas-microsoft-com:office:word" xmlns:w="http://schemas.openxmlformats.org/wordprocessingml/2006/main" xmlns:w14="http://schemas.microsoft.com/office/word/2010/wordml" xmlns:w15="http://schemas.microsoft.com/office/word/2012/wordml" xmlns:w16cex="http://schemas.microsoft.com/office/word/2018/wordml/cex" xmlns:w16cid="http://schemas.microsoft.com/office/word/2016/wordml/cid" xmlns:w16="http://schemas.microsoft.com/office/word/2018/wordml" xmlns:w16du="http://schemas.microsoft.com/office/word/2023/wordml/word16du" xmlns:w16sdtdh="http://schemas.microsoft.com/office/word/2020/wordml/sdtdatahash" xmlns:w16se="http://schemas.microsoft.com/office/word/2015/wordml/symex" xmlns:wpg="http://schemas.microsoft.com/office/word/2010/wordprocessingGroup" xmlns:wpi="http://schemas.microsoft.com/office/word/2010/wordprocessingInk" xmlns:wne="http://schemas.microsoft.com/office/word/2006/wordml" xmlns:wps="http://schemas.microsoft.com/office/word/2010/wordprocessingShape" mc:Ignorable="w14 w15 w16se w16cid w16 w16cex w16sdtdh w16du wp14">
   <w:body>
     <w:p>
       <w:pPr>
@@ -64,15 +64,91 @@
         <w:rPr>
           <w:lang w:val="en-US"/>
         </w:rPr>
-        <w:t>Postman</w:t>
-      </w:r>
-    </w:p>
-    <w:p>
-      <w:pPr>
-        <w:rPr>
-          <w:lang w:val="en-US"/>
-        </w:rPr>
-      </w:pPr>
+        <w:t>D</w:t>
+      </w:r>
+      <w:r>
+        <w:rPr>
+          <w:lang w:val="en-US"/>
+        </w:rPr>
+        <w:t>esign and architecture</w:t>
+      </w:r>
+    </w:p>
+    <w:p>
+      <w:pPr>
+        <w:rPr>
+          <w:lang w:val="de-AT"/>
+        </w:rPr>
+      </w:pPr>
+      <w:r>
+        <w:rPr>
+          <w:lang w:val="de-AT"/>
+        </w:rPr>
+        <w:t>Die Applikation ist i</w:t>
+      </w:r>
+      <w:r>
+        <w:rPr>
+          <w:lang w:val="de-AT"/>
+        </w:rPr>
+        <w:t>n Frontend und Backend geteilt.</w:t>
+      </w:r>
+    </w:p>
+    <w:p>
+      <w:pPr>
+        <w:rPr>
+          <w:lang w:val="de-AT"/>
+        </w:rPr>
+      </w:pPr>
+      <w:r>
+        <w:rPr>
+          <w:lang w:val="de-AT"/>
+        </w:rPr>
+        <w:t>Der Backend wurde in Java geschrieben und der Frontend wurde in React geschrieben.</w:t>
+      </w:r>
+    </w:p>
+    <w:p>
+      <w:pPr>
+        <w:rPr>
+          <w:lang w:val="de-AT"/>
+        </w:rPr>
+      </w:pPr>
+      <w:r>
+        <w:rPr>
+          <w:lang w:val="de-AT"/>
+        </w:rPr>
+        <w:t>Im backend wurden Paths definiert, zu denen der Frontend Infos schickt, damit sie gespeichert werden oder von denen Frontend Informationen bekommt, um sie dem User zu zeigen.</w:t>
+      </w:r>
+    </w:p>
+    <w:p>
+      <w:pPr>
+        <w:rPr>
+          <w:lang w:val="de-AT"/>
+        </w:rPr>
+      </w:pPr>
+      <w:r>
+        <w:rPr>
+          <w:lang w:val="de-AT"/>
+        </w:rPr>
+        <w:t>Folgende sind</w:t>
+      </w:r>
+      <w:r>
+        <w:rPr>
+          <w:lang w:val="de-AT"/>
+        </w:rPr>
+        <w:t xml:space="preserve"> ein paar paths als Beispiel:</w:t>
+      </w:r>
+    </w:p>
+    <w:p>
+      <w:pPr>
+        <w:rPr>
+          <w:lang w:val="en-US"/>
+        </w:rPr>
+      </w:pPr>
+      <w:r>
+        <w:rPr>
+          <w:lang w:val="de-AT"/>
+        </w:rPr>
+        <w:br/>
+      </w:r>
       <w:r>
         <w:rPr>
           <w:lang w:val="en-US"/>
@@ -88,12 +164,13 @@
       </w:pPr>
       <w:r>
         <w:rPr>
+          <w:noProof/>
           <w:lang w:val="en-US"/>
         </w:rPr>
         <w:drawing>
-          <wp:inline distT="0" distB="0" distL="0" distR="0" wp14:anchorId="7DE97440" wp14:editId="52881A75">
-            <wp:extent cx="5261610" cy="3203835"/>
-            <wp:effectExtent l="0" t="0" r="0" b="0"/>
+          <wp:inline distT="0" distB="0" distL="0" distR="0" wp14:anchorId="0F999457" wp14:editId="1B479224">
+            <wp:extent cx="3865500" cy="2353733"/>
+            <wp:effectExtent l="0" t="0" r="1905" b="8890"/>
             <wp:docPr id="111178050" name="Grafik 1" descr="Ein Bild, das Screenshot, Text, Software, Multimedia-Software enthält.&#10;&#10;Automatisch generierte Beschreibung"/>
             <wp:cNvGraphicFramePr>
               <a:graphicFrameLocks xmlns:a="http://schemas.openxmlformats.org/drawingml/2006/main" noChangeAspect="1"/>
@@ -114,7 +191,7 @@
                   <pic:spPr>
                     <a:xfrm>
                       <a:off x="0" y="0"/>
-                      <a:ext cx="5276301" cy="3212781"/>
+                      <a:ext cx="3883113" cy="2364458"/>
                     </a:xfrm>
                     <a:prstGeom prst="rect">
                       <a:avLst/>
@@ -148,12 +225,13 @@
       </w:pPr>
       <w:r>
         <w:rPr>
+          <w:noProof/>
           <w:lang w:val="en-US"/>
         </w:rPr>
         <w:drawing>
-          <wp:inline distT="0" distB="0" distL="0" distR="0" wp14:anchorId="58F19BEB" wp14:editId="701E7D4E">
-            <wp:extent cx="5261956" cy="3030317"/>
-            <wp:effectExtent l="0" t="0" r="0" b="0"/>
+          <wp:inline distT="0" distB="0" distL="0" distR="0" wp14:anchorId="5630B331" wp14:editId="7FB37247">
+            <wp:extent cx="3865245" cy="2225964"/>
+            <wp:effectExtent l="0" t="0" r="1905" b="3175"/>
             <wp:docPr id="2060916725" name="Grafik 1" descr="Ein Bild, das Screenshot, Text, Software, Multimedia-Software enthält.&#10;&#10;Automatisch generierte Beschreibung"/>
             <wp:cNvGraphicFramePr>
               <a:graphicFrameLocks xmlns:a="http://schemas.openxmlformats.org/drawingml/2006/main" noChangeAspect="1"/>
@@ -174,7 +252,7 @@
                   <pic:spPr>
                     <a:xfrm>
                       <a:off x="0" y="0"/>
-                      <a:ext cx="5267655" cy="3033599"/>
+                      <a:ext cx="3877846" cy="2233221"/>
                     </a:xfrm>
                     <a:prstGeom prst="rect">
                       <a:avLst/>
@@ -185,6 +263,82 @@
             </a:graphic>
           </wp:inline>
         </w:drawing>
+      </w:r>
+    </w:p>
+    <w:p>
+      <w:pPr>
+        <w:rPr>
+          <w:lang w:val="de-AT"/>
+        </w:rPr>
+      </w:pPr>
+    </w:p>
+    <w:p>
+      <w:pPr>
+        <w:pStyle w:val="berschrift2"/>
+        <w:rPr>
+          <w:lang w:val="de-AT"/>
+        </w:rPr>
+      </w:pPr>
+      <w:r>
+        <w:rPr>
+          <w:lang w:val="de-AT"/>
+        </w:rPr>
+        <w:t>U</w:t>
+      </w:r>
+      <w:r>
+        <w:t>nit test design</w:t>
+      </w:r>
+    </w:p>
+    <w:p>
+      <w:pPr>
+        <w:rPr>
+          <w:lang w:val="de-AT"/>
+        </w:rPr>
+      </w:pPr>
+      <w:r>
+        <w:rPr>
+          <w:lang w:val="de-AT"/>
+        </w:rPr>
+        <w:t>Die Unit Tests wurden so geschrieben, dass Sie die Paths und alle Features mit verschiedenen Werten testen, um zu sehen, wie das Programm auf verschiedene Werte und Handlungen reagiert.</w:t>
+      </w:r>
+    </w:p>
+    <w:p>
+      <w:pPr>
+        <w:rPr>
+          <w:lang w:val="de-AT"/>
+        </w:rPr>
+      </w:pPr>
+    </w:p>
+    <w:p>
+      <w:pPr>
+        <w:rPr>
+          <w:rFonts w:asciiTheme="majorHAnsi" w:eastAsiaTheme="majorEastAsia" w:hAnsiTheme="majorHAnsi" w:cstheme="majorBidi"/>
+          <w:color w:val="0F4761" w:themeColor="accent1" w:themeShade="BF"/>
+          <w:sz w:val="32"/>
+          <w:szCs w:val="32"/>
+          <w:lang w:val="de-AT"/>
+        </w:rPr>
+      </w:pPr>
+      <w:r>
+        <w:rPr>
+          <w:lang w:val="de-AT"/>
+        </w:rPr>
+        <w:br w:type="page"/>
+      </w:r>
+    </w:p>
+    <w:p>
+      <w:pPr>
+        <w:pStyle w:val="berschrift2"/>
+        <w:rPr>
+          <w:lang w:val="de-AT"/>
+        </w:rPr>
+      </w:pPr>
+      <w:r>
+        <w:rPr>
+          <w:lang w:val="de-AT"/>
+        </w:rPr>
+        <w:lastRenderedPageBreak/>
+        <w:t>Postman</w:t>
       </w:r>
     </w:p>
     <w:sectPr>
@@ -198,7 +352,7 @@
 </file>
 
 <file path=word/styles.xml><?xml version="1.0" encoding="utf-8"?>
-<w:styles xmlns:mc="http://schemas.openxmlformats.org/markup-compatibility/2006" xmlns:r="http://schemas.openxmlformats.org/officeDocument/2006/relationships" xmlns:w="http://schemas.openxmlformats.org/wordprocessingml/2006/main" xmlns:w14="http://schemas.microsoft.com/office/word/2010/wordml" xmlns:w15="http://schemas.microsoft.com/office/word/2012/wordml" xmlns:w16cex="http://schemas.microsoft.com/office/word/2018/wordml/cex" xmlns:w16cid="http://schemas.microsoft.com/office/word/2016/wordml/cid" xmlns:w16="http://schemas.microsoft.com/office/word/2018/wordml" xmlns:w16sdtdh="http://schemas.microsoft.com/office/word/2020/wordml/sdtdatahash" xmlns:w16se="http://schemas.microsoft.com/office/word/2015/wordml/symex" mc:Ignorable="w14 w15 w16se w16cid w16 w16cex w16sdtdh">
+<w:styles xmlns:mc="http://schemas.openxmlformats.org/markup-compatibility/2006" xmlns:r="http://schemas.openxmlformats.org/officeDocument/2006/relationships" xmlns:w="http://schemas.openxmlformats.org/wordprocessingml/2006/main" xmlns:w14="http://schemas.microsoft.com/office/word/2010/wordml" xmlns:w15="http://schemas.microsoft.com/office/word/2012/wordml" xmlns:w16cex="http://schemas.microsoft.com/office/word/2018/wordml/cex" xmlns:w16cid="http://schemas.microsoft.com/office/word/2016/wordml/cid" xmlns:w16="http://schemas.microsoft.com/office/word/2018/wordml" xmlns:w16du="http://schemas.microsoft.com/office/word/2023/wordml/word16du" xmlns:w16sdtdh="http://schemas.microsoft.com/office/word/2020/wordml/sdtdatahash" xmlns:w16se="http://schemas.microsoft.com/office/word/2015/wordml/symex" mc:Ignorable="w14 w15 w16se w16cid w16 w16cex w16sdtdh w16du">
   <w:docDefaults>
     <w:rPrDefault>
       <w:rPr>

</xml_diff>